<commit_message>
cambios en el uml respecto a examen y word requisitos B con comentarios
</commit_message>
<xml_diff>
--- a/Documents/Acme-Usera requeriments.docx
+++ b/Documents/Acme-Usera requeriments.docx
@@ -1214,6 +1214,42 @@
         </w:rPr>
         <w:t>Los alumnos que quieran completar el curso deberán realizar un examen para demostrar que tienen los conocimientos suficientes para superar el curso tras haberse leído todas las lecciones. El examen será establecido por el profesor creador de un curso en cualquier momento del curso antes de su finalización. Cada examen tiene un título, preguntas con sus respectivas respuestas, una puntuación y una fecha de creación. Cada pregunta tiene una puntuación máxima, una puntuación obtenida y una foto opcional.</w:t>
       </w:r>
+      <w:r>
+        <w:rPr>
+          <w:rFonts w:cstheme="minorHAnsi"/>
+        </w:rPr>
+        <w:t xml:space="preserve"> </w:t>
+      </w:r>
+      <w:r>
+        <w:rPr>
+          <w:rFonts w:cstheme="minorHAnsi"/>
+          <w:color w:val="FF0000"/>
+        </w:rPr>
+        <w:t>(</w:t>
+      </w:r>
+      <w:r>
+        <w:rPr>
+          <w:rFonts w:cstheme="minorHAnsi"/>
+          <w:color w:val="FF0000"/>
+        </w:rPr>
+        <w:t>Hay que añadirlo</w:t>
+      </w:r>
+      <w:bookmarkStart w:id="0" w:name="_GoBack"/>
+      <w:bookmarkEnd w:id="0"/>
+      <w:r>
+        <w:rPr>
+          <w:rFonts w:cstheme="minorHAnsi"/>
+          <w:color w:val="FF0000"/>
+        </w:rPr>
+        <w:t xml:space="preserve"> en los requisitos funcionales</w:t>
+      </w:r>
+      <w:r>
+        <w:rPr>
+          <w:rFonts w:cstheme="minorHAnsi"/>
+          <w:color w:val="FF0000"/>
+        </w:rPr>
+        <w:t>)</w:t>
+      </w:r>
     </w:p>
     <w:p>
       <w:pPr>
@@ -1465,6 +1501,34 @@
         </w:rPr>
         <w:t>Realizar un examen tras haber marcado como leídas todas las lecciones de un curso y el examen haya sido establecido.</w:t>
       </w:r>
+      <w:r>
+        <w:rPr>
+          <w:rFonts w:cstheme="minorHAnsi"/>
+          <w:color w:val="FF0000"/>
+        </w:rPr>
+        <w:t xml:space="preserve"> </w:t>
+      </w:r>
+      <w:r>
+        <w:rPr>
+          <w:rFonts w:cstheme="minorHAnsi"/>
+          <w:color w:val="FF0000"/>
+        </w:rPr>
+        <w:t>(</w:t>
+      </w:r>
+      <w:r>
+        <w:rPr>
+          <w:rFonts w:cstheme="minorHAnsi"/>
+          <w:color w:val="FF0000"/>
+        </w:rPr>
+        <w:t>no lo he metido AUN hasta que no esté perfecto la parte de exámenes para que no cueste tanto probar cosas</w:t>
+      </w:r>
+      <w:r>
+        <w:rPr>
+          <w:rFonts w:cstheme="minorHAnsi"/>
+          <w:color w:val="FF0000"/>
+        </w:rPr>
+        <w:t>)</w:t>
+      </w:r>
     </w:p>
     <w:p>
       <w:pPr>
@@ -1599,6 +1663,13 @@
         </w:rPr>
         <w:t xml:space="preserve">Listar todas las respuestas realizadas en una de sus preguntas durante las últimas 24h. </w:t>
       </w:r>
+      <w:r>
+        <w:rPr>
+          <w:rFonts w:cstheme="minorHAnsi"/>
+          <w:color w:val="FF0000"/>
+        </w:rPr>
+        <w:t>(NO LO HE METIDO)</w:t>
+      </w:r>
     </w:p>
     <w:p>
       <w:pPr>
@@ -1645,6 +1716,7 @@
           <w:rFonts w:cstheme="minorHAnsi"/>
           <w:color w:val="000000"/>
         </w:rPr>
+        <w:lastRenderedPageBreak/>
         <w:t>Crear respuestas a las preguntas que se hayan realizado sobre una asignatura en la que él sea profesor.</w:t>
       </w:r>
     </w:p>
@@ -1669,8 +1741,21 @@
           <w:rFonts w:cstheme="minorHAnsi"/>
           <w:color w:val="000000"/>
         </w:rPr>
-        <w:lastRenderedPageBreak/>
         <w:t>Eliminar respuestas si consideran que son erróneas o pueden confundir a otros alumnos.</w:t>
+      </w:r>
+      <w:r>
+        <w:rPr>
+          <w:rFonts w:cstheme="minorHAnsi"/>
+          <w:color w:val="000000"/>
+        </w:rPr>
+        <w:t xml:space="preserve"> </w:t>
+      </w:r>
+      <w:r>
+        <w:rPr>
+          <w:rFonts w:cstheme="minorHAnsi"/>
+          <w:color w:val="FF0000"/>
+        </w:rPr>
+        <w:t>(NO LO HE METIDO)</w:t>
       </w:r>
     </w:p>
     <w:p>
@@ -1696,6 +1781,20 @@
         </w:rPr>
         <w:t>Eliminar preguntas que considere inadecuadas o poco claras.</w:t>
       </w:r>
+      <w:r>
+        <w:rPr>
+          <w:rFonts w:cstheme="minorHAnsi"/>
+          <w:color w:val="000000"/>
+        </w:rPr>
+        <w:t xml:space="preserve"> </w:t>
+      </w:r>
+      <w:r>
+        <w:rPr>
+          <w:rFonts w:cstheme="minorHAnsi"/>
+          <w:color w:val="FF0000"/>
+        </w:rPr>
+        <w:t>(NO LO HE METIDO)</w:t>
+      </w:r>
     </w:p>
     <w:p>
       <w:pPr>
@@ -1743,6 +1842,20 @@
           <w:color w:val="000000"/>
         </w:rPr>
         <w:t>Listar todas las preguntas o respuestas en el foro de un curso en el que él sea profesor realizadas en las últimas 24h.</w:t>
+      </w:r>
+      <w:r>
+        <w:rPr>
+          <w:rFonts w:cstheme="minorHAnsi"/>
+          <w:color w:val="FF0000"/>
+        </w:rPr>
+        <w:t xml:space="preserve"> </w:t>
+      </w:r>
+      <w:r>
+        <w:rPr>
+          <w:rFonts w:cstheme="minorHAnsi"/>
+          <w:color w:val="FF0000"/>
+        </w:rPr>
+        <w:t>(NO LO HE METIDO)</w:t>
       </w:r>
     </w:p>
     <w:p>
@@ -2721,8 +2834,6 @@
         </w:rPr>
         <w:t>Eliminar un anuncio que considere inapropiado.</w:t>
       </w:r>
-      <w:bookmarkStart w:id="0" w:name="_GoBack"/>
-      <w:bookmarkEnd w:id="0"/>
     </w:p>
     <w:p>
       <w:pPr>

</xml_diff>